<commit_message>
Update DesignDocument for progress I_V1
Update DesignDocument for progress I_V1
</commit_message>
<xml_diff>
--- a/Documents/TraceablityRecord/Project-TraceabilityRecord_v1.docx
+++ b/Documents/TraceablityRecord/Project-TraceabilityRecord_v1.docx
@@ -286,7 +286,7 @@
             <v:path o:extrusionok="f" gradientshapeok="t" o:connecttype="rect"/>
             <o:lock v:ext="edit" aspectratio="t"/>
           </v:shapetype>
-          <v:shape id="_x0000_i1025" type="#_x0000_t75" alt="Microsoft Office 签名行​​..." style="width:189.35pt;height:97.8pt;mso-width-percent:0;mso-height-percent:0;mso-width-percent:0;mso-height-percent:0">
+          <v:shape id="_x0000_i1025" type="#_x0000_t75" alt="Microsoft Office 签名行​​..." style="width:188.25pt;height:98pt;mso-width-percent:0;mso-height-percent:0;mso-width-percent:0;mso-height-percent:0">
             <v:imagedata r:id="rId7" o:title=""/>
             <o:lock v:ext="edit" ungrouping="t" rotation="t" cropping="t" verticies="t" text="t" grouping="t"/>
             <o:signatureline v:ext="edit" id="{CB116C51-4251-4A2D-8301-3285B9CBD66D}" provid="{00000000-0000-0000-0000-000000000000}" o:suggestedsigner="Dr. Pree Thiengburanathum" issignatureline="t"/>
@@ -1258,8 +1258,6 @@
                 <w:szCs w:val="28"/>
               </w:rPr>
             </w:pPr>
-            <w:bookmarkStart w:id="3" w:name="_GoBack"/>
-            <w:bookmarkEnd w:id="3"/>
           </w:p>
         </w:tc>
         <w:tc>
@@ -1274,6 +1272,15 @@
                 <w:szCs w:val="28"/>
               </w:rPr>
             </w:pPr>
+            <w:r>
+              <w:rPr>
+                <w:rFonts w:hint="eastAsia"/>
+              </w:rPr>
+              <w:t>W</w:t>
+            </w:r>
+            <w:r>
+              <w:t>-UI01</w:t>
+            </w:r>
           </w:p>
         </w:tc>
         <w:tc>
@@ -1504,6 +1511,12 @@
                 <w:szCs w:val="28"/>
               </w:rPr>
             </w:pPr>
+            <w:r>
+              <w:rPr>
+                <w:szCs w:val="28"/>
+              </w:rPr>
+              <w:t>W-UI02</w:t>
+            </w:r>
           </w:p>
         </w:tc>
         <w:tc>
@@ -1723,6 +1736,21 @@
                 <w:szCs w:val="28"/>
               </w:rPr>
             </w:pPr>
+            <w:r>
+              <w:rPr>
+                <w:rFonts w:hint="eastAsia"/>
+                <w:szCs w:val="28"/>
+              </w:rPr>
+              <w:t>W</w:t>
+            </w:r>
+            <w:r>
+              <w:rPr>
+                <w:szCs w:val="28"/>
+              </w:rPr>
+              <w:t>-UI03</w:t>
+            </w:r>
+            <w:bookmarkStart w:id="3" w:name="_GoBack"/>
+            <w:bookmarkEnd w:id="3"/>
           </w:p>
         </w:tc>
         <w:tc>

</xml_diff>